<commit_message>
Update 3.1 Chemistry mechanisms.docx
</commit_message>
<xml_diff>
--- a/manuscript/3.1 Chemistry mechanisms.docx
+++ b/manuscript/3.1 Chemistry mechanisms.docx
@@ -1531,51 +1531,110 @@
           <w:lang w:val="en-GB"/>
         </w:rPr>
       </w:pPr>
-    </w:p>
-    <w:p>
-      <w:pPr>
-        <w:jc w:val="left"/>
+      <w:r>
         <w:rPr>
           <w:rFonts w:ascii="Times New Roman" w:hAnsi="Times New Roman" w:cs="Times New Roman" w:hint="eastAsia"/>
           <w:sz w:val="24"/>
           <w:lang w:val="en-GB"/>
         </w:rPr>
-      </w:pPr>
-      <w:r>
-        <w:rPr>
-          <w:rFonts w:ascii="Times New Roman" w:hAnsi="Times New Roman" w:cs="Times New Roman" w:hint="eastAsia"/>
-          <w:sz w:val="24"/>
-          <w:lang w:val="en-GB"/>
-        </w:rPr>
-        <w:t>O</w:t>
-      </w:r>
-      <w:r>
-        <w:rPr>
-          <w:rFonts w:ascii="Times New Roman" w:hAnsi="Times New Roman" w:cs="Times New Roman"/>
-          <w:sz w:val="24"/>
-          <w:lang w:val="en-GB"/>
-        </w:rPr>
-        <w:t>H-initiated oxidation of CO leads to the net production of O</w:t>
-      </w:r>
-      <w:r>
-        <w:rPr>
-          <w:rFonts w:ascii="Times New Roman" w:hAnsi="Times New Roman" w:cs="Times New Roman"/>
-          <w:sz w:val="24"/>
-          <w:vertAlign w:val="subscript"/>
-          <w:lang w:val="en-GB"/>
-        </w:rPr>
-        <w:t>3</w:t>
-      </w:r>
-      <w:r>
-        <w:rPr>
-          <w:rFonts w:ascii="Times New Roman" w:hAnsi="Times New Roman" w:cs="Times New Roman"/>
-          <w:sz w:val="24"/>
-          <w:lang w:val="en-GB"/>
-        </w:rPr>
-        <w:t xml:space="preserve">. </w:t>
+        <w:t>A</w:t>
+      </w:r>
+      <w:r>
+        <w:rPr>
+          <w:rFonts w:ascii="Times New Roman" w:hAnsi="Times New Roman" w:cs="Times New Roman"/>
+          <w:sz w:val="24"/>
+          <w:lang w:val="en-GB"/>
+        </w:rPr>
+        <w:t xml:space="preserve">bove is the </w:t>
+      </w:r>
+      <w:r>
+        <w:rPr>
+          <w:rFonts w:ascii="Times New Roman" w:hAnsi="Times New Roman" w:cs="Times New Roman"/>
+          <w:sz w:val="24"/>
+          <w:lang w:val="en-GB"/>
+        </w:rPr>
+        <w:t xml:space="preserve">critical reaction in forming tropospheric </w:t>
       </w:r>
       <w:bookmarkStart w:id="0" w:name="_GoBack"/>
       <w:bookmarkEnd w:id="0"/>
+      <w:r>
+        <w:rPr>
+          <w:rFonts w:ascii="Times New Roman" w:hAnsi="Times New Roman" w:cs="Times New Roman"/>
+          <w:sz w:val="24"/>
+          <w:lang w:val="en-GB"/>
+        </w:rPr>
+        <w:t>O</w:t>
+      </w:r>
+      <w:r>
+        <w:rPr>
+          <w:rFonts w:ascii="Times New Roman" w:hAnsi="Times New Roman" w:cs="Times New Roman"/>
+          <w:sz w:val="24"/>
+          <w:vertAlign w:val="subscript"/>
+          <w:lang w:val="en-GB"/>
+        </w:rPr>
+        <w:t>3</w:t>
+      </w:r>
+      <w:r>
+        <w:rPr>
+          <w:rFonts w:ascii="Times New Roman" w:hAnsi="Times New Roman" w:cs="Times New Roman"/>
+          <w:sz w:val="24"/>
+          <w:lang w:val="en-GB"/>
+        </w:rPr>
+        <w:t xml:space="preserve">. </w:t>
+      </w:r>
+    </w:p>
+    <w:p>
+      <w:pPr>
+        <w:jc w:val="left"/>
+        <w:rPr>
+          <w:rFonts w:ascii="Times New Roman" w:hAnsi="Times New Roman" w:cs="Times New Roman" w:hint="eastAsia"/>
+          <w:sz w:val="24"/>
+          <w:lang w:val="en-GB"/>
+        </w:rPr>
+      </w:pPr>
+    </w:p>
+    <w:p>
+      <w:pPr>
+        <w:jc w:val="left"/>
+        <w:rPr>
+          <w:rFonts w:ascii="Times New Roman" w:hAnsi="Times New Roman" w:cs="Times New Roman" w:hint="eastAsia"/>
+          <w:sz w:val="24"/>
+          <w:lang w:val="en-GB"/>
+        </w:rPr>
+      </w:pPr>
+      <w:r>
+        <w:rPr>
+          <w:rFonts w:ascii="Times New Roman" w:hAnsi="Times New Roman" w:cs="Times New Roman" w:hint="eastAsia"/>
+          <w:sz w:val="24"/>
+          <w:lang w:val="en-GB"/>
+        </w:rPr>
+        <w:t>O</w:t>
+      </w:r>
+      <w:r>
+        <w:rPr>
+          <w:rFonts w:ascii="Times New Roman" w:hAnsi="Times New Roman" w:cs="Times New Roman"/>
+          <w:sz w:val="24"/>
+          <w:lang w:val="en-GB"/>
+        </w:rPr>
+        <w:t>H-initiated oxidation of CO leads to the net production of O</w:t>
+      </w:r>
+      <w:r>
+        <w:rPr>
+          <w:rFonts w:ascii="Times New Roman" w:hAnsi="Times New Roman" w:cs="Times New Roman"/>
+          <w:sz w:val="24"/>
+          <w:vertAlign w:val="subscript"/>
+          <w:lang w:val="en-GB"/>
+        </w:rPr>
+        <w:t>3</w:t>
+      </w:r>
+      <w:r>
+        <w:rPr>
+          <w:rFonts w:ascii="Times New Roman" w:hAnsi="Times New Roman" w:cs="Times New Roman"/>
+          <w:sz w:val="24"/>
+          <w:lang w:val="en-GB"/>
+        </w:rPr>
+        <w:t xml:space="preserve">. </w:t>
+      </w:r>
     </w:p>
     <w:sectPr>
       <w:pgSz w:w="12240" w:h="15840"/>

</xml_diff>